<commit_message>
Added a Topic section
</commit_message>
<xml_diff>
--- a/Documentation/Requirement_Specs.docx
+++ b/Documentation/Requirement_Specs.docx
@@ -175,6 +175,12 @@
           <w:rFonts w:ascii="Times New Roman" w:hAnsi="Times New Roman" w:cs="Times New Roman"/>
         </w:rPr>
         <w:t>Revision 1</w:t>
+      </w:r>
+      <w:r>
+        <w:rPr>
+          <w:rFonts w:ascii="Times New Roman" w:hAnsi="Times New Roman" w:cs="Times New Roman"/>
+        </w:rPr>
+        <w:t>.1</w:t>
       </w:r>
     </w:p>
     <w:p>
@@ -559,6 +565,14 @@
               </w:rPr>
               <w:t>1</w:t>
             </w:r>
+            <w:r>
+              <w:rPr>
+                <w:rFonts w:ascii="Times New Roman" w:hAnsi="Times New Roman" w:cs="Times New Roman"/>
+                <w:sz w:val="24"/>
+                <w:szCs w:val="24"/>
+              </w:rPr>
+              <w:t>.0</w:t>
+            </w:r>
           </w:p>
         </w:tc>
         <w:tc>
@@ -604,6 +618,118 @@
                 <w:szCs w:val="24"/>
               </w:rPr>
               <w:t>UPDATE: Font Times New Roman size 12, Double Spaced. Updated Title page added a Table of Contents. Updated look and feel of graph and spell check.</w:t>
+            </w:r>
+          </w:p>
+        </w:tc>
+        <w:tc>
+          <w:tcPr>
+            <w:tcW w:w="1980" w:type="dxa"/>
+          </w:tcPr>
+          <w:p>
+            <w:pPr>
+              <w:jc w:val="center"/>
+              <w:rPr>
+                <w:rFonts w:ascii="Times New Roman" w:hAnsi="Times New Roman" w:cs="Times New Roman"/>
+                <w:sz w:val="24"/>
+                <w:szCs w:val="24"/>
+              </w:rPr>
+            </w:pPr>
+            <w:r>
+              <w:rPr>
+                <w:rFonts w:ascii="Times New Roman" w:hAnsi="Times New Roman" w:cs="Times New Roman"/>
+                <w:sz w:val="24"/>
+                <w:szCs w:val="24"/>
+              </w:rPr>
+              <w:t>Audrey</w:t>
+            </w:r>
+          </w:p>
+        </w:tc>
+      </w:tr>
+      <w:tr>
+        <w:tc>
+          <w:tcPr>
+            <w:tcW w:w="2065" w:type="dxa"/>
+          </w:tcPr>
+          <w:p>
+            <w:pPr>
+              <w:jc w:val="center"/>
+              <w:rPr>
+                <w:rFonts w:ascii="Times New Roman" w:hAnsi="Times New Roman" w:cs="Times New Roman"/>
+                <w:sz w:val="24"/>
+                <w:szCs w:val="24"/>
+              </w:rPr>
+            </w:pPr>
+            <w:r>
+              <w:rPr>
+                <w:rFonts w:ascii="Times New Roman" w:hAnsi="Times New Roman" w:cs="Times New Roman"/>
+                <w:sz w:val="24"/>
+                <w:szCs w:val="24"/>
+              </w:rPr>
+              <w:t>1.1</w:t>
+            </w:r>
+          </w:p>
+        </w:tc>
+        <w:tc>
+          <w:tcPr>
+            <w:tcW w:w="1642" w:type="dxa"/>
+          </w:tcPr>
+          <w:p>
+            <w:pPr>
+              <w:jc w:val="center"/>
+              <w:rPr>
+                <w:rFonts w:ascii="Times New Roman" w:hAnsi="Times New Roman" w:cs="Times New Roman"/>
+                <w:sz w:val="24"/>
+                <w:szCs w:val="24"/>
+              </w:rPr>
+            </w:pPr>
+            <w:r>
+              <w:rPr>
+                <w:rFonts w:ascii="Times New Roman" w:hAnsi="Times New Roman" w:cs="Times New Roman"/>
+                <w:sz w:val="24"/>
+                <w:szCs w:val="24"/>
+              </w:rPr>
+              <w:t>9/1/2020</w:t>
+            </w:r>
+          </w:p>
+        </w:tc>
+        <w:tc>
+          <w:tcPr>
+            <w:tcW w:w="3668" w:type="dxa"/>
+          </w:tcPr>
+          <w:p>
+            <w:pPr>
+              <w:jc w:val="center"/>
+              <w:rPr>
+                <w:rFonts w:ascii="Times New Roman" w:hAnsi="Times New Roman" w:cs="Times New Roman"/>
+                <w:sz w:val="24"/>
+                <w:szCs w:val="24"/>
+              </w:rPr>
+            </w:pPr>
+            <w:r>
+              <w:rPr>
+                <w:rFonts w:ascii="Times New Roman" w:hAnsi="Times New Roman" w:cs="Times New Roman"/>
+                <w:sz w:val="24"/>
+                <w:szCs w:val="24"/>
+              </w:rPr>
+              <w:t xml:space="preserve">UPDATE: Added verbiage to add a Topic section. This will outline the project and briefly summarize </w:t>
+            </w:r>
+            <w:r>
+              <w:rPr>
+                <w:rFonts w:ascii="Times New Roman" w:hAnsi="Times New Roman" w:cs="Times New Roman"/>
+                <w:sz w:val="24"/>
+                <w:szCs w:val="24"/>
+              </w:rPr>
+              <w:t>the intended outcome of the project</w:t>
+            </w:r>
+            <w:bookmarkStart w:id="0" w:name="_GoBack"/>
+            <w:bookmarkEnd w:id="0"/>
+            <w:r>
+              <w:rPr>
+                <w:rFonts w:ascii="Times New Roman" w:hAnsi="Times New Roman" w:cs="Times New Roman"/>
+                <w:sz w:val="24"/>
+                <w:szCs w:val="24"/>
+              </w:rPr>
+              <w:t>.</w:t>
             </w:r>
           </w:p>
         </w:tc>
@@ -674,6 +800,7 @@
       <w:pPr>
         <w:pStyle w:val="ListParagraph"/>
         <w:spacing w:line="480" w:lineRule="auto"/>
+        <w:contextualSpacing w:val="0"/>
         <w:rPr>
           <w:rFonts w:ascii="Times New Roman" w:hAnsi="Times New Roman" w:cs="Times New Roman"/>
           <w:sz w:val="24"/>
@@ -696,258 +823,129 @@
         </w:rPr>
         <w:t>2</w:t>
       </w:r>
-      <w:bookmarkStart w:id="0" w:name="_GoBack"/>
-      <w:bookmarkEnd w:id="0"/>
-    </w:p>
-    <w:p>
-      <w:pPr>
-        <w:pStyle w:val="Title2"/>
-        <w:ind w:left="720"/>
-        <w:jc w:val="left"/>
-        <w:rPr>
-          <w:rFonts w:ascii="Times New Roman" w:hAnsi="Times New Roman" w:cs="Times New Roman"/>
+    </w:p>
+    <w:p>
+      <w:pPr>
+        <w:pStyle w:val="ListParagraph"/>
+        <w:numPr>
+          <w:ilvl w:val="0"/>
+          <w:numId w:val="2"/>
+        </w:numPr>
+        <w:spacing w:line="480" w:lineRule="auto"/>
+        <w:contextualSpacing w:val="0"/>
+        <w:rPr>
+          <w:rFonts w:ascii="Times New Roman" w:hAnsi="Times New Roman" w:cs="Times New Roman"/>
+          <w:sz w:val="24"/>
+          <w:szCs w:val="24"/>
         </w:rPr>
       </w:pPr>
       <w:r>
         <w:rPr>
           <w:rFonts w:ascii="Times New Roman" w:hAnsi="Times New Roman" w:cs="Times New Roman"/>
-        </w:rPr>
-        <w:t>Project Requirements ……………………………………………………………………. 4</w:t>
+          <w:sz w:val="24"/>
+          <w:szCs w:val="24"/>
+        </w:rPr>
+        <w:t xml:space="preserve">Topic </w:t>
       </w:r>
-    </w:p>
-    <w:p>
-      <w:pPr>
+      <w:r>
+        <w:rPr>
+          <w:rFonts w:ascii="Times New Roman" w:hAnsi="Times New Roman" w:cs="Times New Roman"/>
+          <w:sz w:val="24"/>
+          <w:szCs w:val="24"/>
+        </w:rPr>
+        <w:t>….</w:t>
+      </w:r>
+      <w:r>
+        <w:rPr>
+          <w:rFonts w:ascii="Times New Roman" w:hAnsi="Times New Roman" w:cs="Times New Roman"/>
+          <w:sz w:val="24"/>
+          <w:szCs w:val="24"/>
+        </w:rPr>
+        <w:t>………………</w:t>
+      </w:r>
+      <w:r>
+        <w:rPr>
+          <w:rFonts w:ascii="Times New Roman" w:hAnsi="Times New Roman" w:cs="Times New Roman"/>
+          <w:sz w:val="24"/>
+          <w:szCs w:val="24"/>
+        </w:rPr>
+        <w:t>.</w:t>
+      </w:r>
+      <w:r>
+        <w:rPr>
+          <w:rFonts w:ascii="Times New Roman" w:hAnsi="Times New Roman" w:cs="Times New Roman"/>
+          <w:sz w:val="24"/>
+          <w:szCs w:val="24"/>
+        </w:rPr>
+        <w:t>……………………………………………</w:t>
+      </w:r>
+      <w:r>
+        <w:rPr>
+          <w:rFonts w:ascii="Times New Roman" w:hAnsi="Times New Roman" w:cs="Times New Roman"/>
+          <w:sz w:val="24"/>
+          <w:szCs w:val="24"/>
+        </w:rPr>
+        <w:t>………………..</w:t>
+      </w:r>
+      <w:r>
+        <w:rPr>
+          <w:rFonts w:ascii="Times New Roman" w:hAnsi="Times New Roman" w:cs="Times New Roman"/>
+          <w:sz w:val="24"/>
+          <w:szCs w:val="24"/>
+        </w:rPr>
+        <w:t xml:space="preserve"> 4</w:t>
+      </w:r>
+    </w:p>
+    <w:p>
+      <w:pPr>
+        <w:pStyle w:val="ListParagraph"/>
+        <w:numPr>
+          <w:ilvl w:val="0"/>
+          <w:numId w:val="2"/>
+        </w:numPr>
+        <w:spacing w:line="480" w:lineRule="auto"/>
+        <w:contextualSpacing w:val="0"/>
+        <w:rPr>
+          <w:rFonts w:ascii="Times New Roman" w:hAnsi="Times New Roman" w:cs="Times New Roman"/>
+          <w:sz w:val="24"/>
+          <w:szCs w:val="24"/>
+        </w:rPr>
+      </w:pPr>
+      <w:r>
+        <w:rPr>
+          <w:rFonts w:ascii="Times New Roman" w:hAnsi="Times New Roman" w:cs="Times New Roman"/>
+        </w:rPr>
+        <w:t xml:space="preserve">Project Requirements </w:t>
+      </w:r>
+      <w:r>
+        <w:rPr>
+          <w:rFonts w:ascii="Times New Roman" w:hAnsi="Times New Roman" w:cs="Times New Roman"/>
+        </w:rPr>
+        <w:t xml:space="preserve"> …</w:t>
+      </w:r>
+      <w:r>
+        <w:rPr>
+          <w:rFonts w:ascii="Times New Roman" w:hAnsi="Times New Roman" w:cs="Times New Roman"/>
+        </w:rPr>
+        <w:t>……………………………………………………………</w:t>
+      </w:r>
+      <w:r>
+        <w:rPr>
+          <w:rFonts w:ascii="Times New Roman" w:hAnsi="Times New Roman" w:cs="Times New Roman"/>
+        </w:rPr>
+        <w:t>.……….</w:t>
+      </w:r>
+      <w:r>
+        <w:rPr>
+          <w:rFonts w:ascii="Times New Roman" w:hAnsi="Times New Roman" w:cs="Times New Roman"/>
+        </w:rPr>
+        <w:t xml:space="preserve"> 4</w:t>
+      </w:r>
+    </w:p>
+    <w:p>
+      <w:pPr>
+        <w:spacing w:line="480" w:lineRule="auto"/>
         <w:ind w:left="360"/>
-        <w:rPr>
-          <w:rFonts w:ascii="Times New Roman" w:hAnsi="Times New Roman" w:cs="Times New Roman"/>
-          <w:sz w:val="24"/>
-          <w:szCs w:val="24"/>
-        </w:rPr>
-      </w:pPr>
-    </w:p>
-    <w:p>
-      <w:pPr>
-        <w:jc w:val="center"/>
-        <w:rPr>
-          <w:rFonts w:ascii="Times New Roman" w:hAnsi="Times New Roman" w:cs="Times New Roman"/>
-          <w:sz w:val="24"/>
-          <w:szCs w:val="24"/>
-        </w:rPr>
-      </w:pPr>
-    </w:p>
-    <w:p>
-      <w:pPr>
-        <w:jc w:val="center"/>
-        <w:rPr>
-          <w:rFonts w:ascii="Times New Roman" w:hAnsi="Times New Roman" w:cs="Times New Roman"/>
-          <w:sz w:val="24"/>
-          <w:szCs w:val="24"/>
-        </w:rPr>
-      </w:pPr>
-    </w:p>
-    <w:p>
-      <w:pPr>
-        <w:jc w:val="center"/>
-        <w:rPr>
-          <w:rFonts w:ascii="Times New Roman" w:hAnsi="Times New Roman" w:cs="Times New Roman"/>
-          <w:sz w:val="24"/>
-          <w:szCs w:val="24"/>
-        </w:rPr>
-      </w:pPr>
-    </w:p>
-    <w:p>
-      <w:pPr>
-        <w:jc w:val="center"/>
-        <w:rPr>
-          <w:rFonts w:ascii="Times New Roman" w:hAnsi="Times New Roman" w:cs="Times New Roman"/>
-          <w:sz w:val="24"/>
-          <w:szCs w:val="24"/>
-        </w:rPr>
-      </w:pPr>
-    </w:p>
-    <w:p>
-      <w:pPr>
-        <w:jc w:val="center"/>
-        <w:rPr>
-          <w:rFonts w:ascii="Times New Roman" w:hAnsi="Times New Roman" w:cs="Times New Roman"/>
-          <w:sz w:val="24"/>
-          <w:szCs w:val="24"/>
-        </w:rPr>
-      </w:pPr>
-    </w:p>
-    <w:p>
-      <w:pPr>
-        <w:jc w:val="center"/>
-        <w:rPr>
-          <w:rFonts w:ascii="Times New Roman" w:hAnsi="Times New Roman" w:cs="Times New Roman"/>
-          <w:sz w:val="24"/>
-          <w:szCs w:val="24"/>
-        </w:rPr>
-      </w:pPr>
-    </w:p>
-    <w:p>
-      <w:pPr>
-        <w:jc w:val="center"/>
-        <w:rPr>
-          <w:rFonts w:ascii="Times New Roman" w:hAnsi="Times New Roman" w:cs="Times New Roman"/>
-          <w:sz w:val="24"/>
-          <w:szCs w:val="24"/>
-        </w:rPr>
-      </w:pPr>
-    </w:p>
-    <w:p>
-      <w:pPr>
-        <w:jc w:val="center"/>
-        <w:rPr>
-          <w:rFonts w:ascii="Times New Roman" w:hAnsi="Times New Roman" w:cs="Times New Roman"/>
-          <w:sz w:val="24"/>
-          <w:szCs w:val="24"/>
-        </w:rPr>
-      </w:pPr>
-    </w:p>
-    <w:p>
-      <w:pPr>
-        <w:jc w:val="center"/>
-        <w:rPr>
-          <w:rFonts w:ascii="Times New Roman" w:hAnsi="Times New Roman" w:cs="Times New Roman"/>
-          <w:sz w:val="24"/>
-          <w:szCs w:val="24"/>
-        </w:rPr>
-      </w:pPr>
-    </w:p>
-    <w:p>
-      <w:pPr>
-        <w:jc w:val="center"/>
-        <w:rPr>
-          <w:rFonts w:ascii="Times New Roman" w:hAnsi="Times New Roman" w:cs="Times New Roman"/>
-          <w:sz w:val="24"/>
-          <w:szCs w:val="24"/>
-        </w:rPr>
-      </w:pPr>
-    </w:p>
-    <w:p>
-      <w:pPr>
-        <w:jc w:val="center"/>
-        <w:rPr>
-          <w:rFonts w:ascii="Times New Roman" w:hAnsi="Times New Roman" w:cs="Times New Roman"/>
-          <w:sz w:val="24"/>
-          <w:szCs w:val="24"/>
-        </w:rPr>
-      </w:pPr>
-    </w:p>
-    <w:p>
-      <w:pPr>
-        <w:jc w:val="center"/>
-        <w:rPr>
-          <w:rFonts w:ascii="Times New Roman" w:hAnsi="Times New Roman" w:cs="Times New Roman"/>
-          <w:sz w:val="24"/>
-          <w:szCs w:val="24"/>
-        </w:rPr>
-      </w:pPr>
-    </w:p>
-    <w:p>
-      <w:pPr>
-        <w:jc w:val="center"/>
-        <w:rPr>
-          <w:rFonts w:ascii="Times New Roman" w:hAnsi="Times New Roman" w:cs="Times New Roman"/>
-          <w:sz w:val="24"/>
-          <w:szCs w:val="24"/>
-        </w:rPr>
-      </w:pPr>
-    </w:p>
-    <w:p>
-      <w:pPr>
-        <w:jc w:val="center"/>
-        <w:rPr>
-          <w:rFonts w:ascii="Times New Roman" w:hAnsi="Times New Roman" w:cs="Times New Roman"/>
-          <w:sz w:val="24"/>
-          <w:szCs w:val="24"/>
-        </w:rPr>
-      </w:pPr>
-    </w:p>
-    <w:p>
-      <w:pPr>
-        <w:jc w:val="center"/>
-        <w:rPr>
-          <w:rFonts w:ascii="Times New Roman" w:hAnsi="Times New Roman" w:cs="Times New Roman"/>
-          <w:sz w:val="24"/>
-          <w:szCs w:val="24"/>
-        </w:rPr>
-      </w:pPr>
-    </w:p>
-    <w:p>
-      <w:pPr>
-        <w:jc w:val="center"/>
-        <w:rPr>
-          <w:rFonts w:ascii="Times New Roman" w:hAnsi="Times New Roman" w:cs="Times New Roman"/>
-          <w:sz w:val="24"/>
-          <w:szCs w:val="24"/>
-        </w:rPr>
-      </w:pPr>
-    </w:p>
-    <w:p>
-      <w:pPr>
-        <w:jc w:val="center"/>
-        <w:rPr>
-          <w:rFonts w:ascii="Times New Roman" w:hAnsi="Times New Roman" w:cs="Times New Roman"/>
-          <w:sz w:val="24"/>
-          <w:szCs w:val="24"/>
-        </w:rPr>
-      </w:pPr>
-    </w:p>
-    <w:p>
-      <w:pPr>
-        <w:jc w:val="center"/>
-        <w:rPr>
-          <w:rFonts w:ascii="Times New Roman" w:hAnsi="Times New Roman" w:cs="Times New Roman"/>
-          <w:sz w:val="24"/>
-          <w:szCs w:val="24"/>
-        </w:rPr>
-      </w:pPr>
-    </w:p>
-    <w:p>
-      <w:pPr>
-        <w:jc w:val="center"/>
-        <w:rPr>
-          <w:rFonts w:ascii="Times New Roman" w:hAnsi="Times New Roman" w:cs="Times New Roman"/>
-          <w:sz w:val="24"/>
-          <w:szCs w:val="24"/>
-        </w:rPr>
-      </w:pPr>
-    </w:p>
-    <w:p>
-      <w:pPr>
-        <w:jc w:val="center"/>
-        <w:rPr>
-          <w:rFonts w:ascii="Times New Roman" w:hAnsi="Times New Roman" w:cs="Times New Roman"/>
-          <w:sz w:val="24"/>
-          <w:szCs w:val="24"/>
-        </w:rPr>
-      </w:pPr>
-    </w:p>
-    <w:p>
-      <w:pPr>
-        <w:jc w:val="center"/>
-        <w:rPr>
-          <w:rFonts w:ascii="Times New Roman" w:hAnsi="Times New Roman" w:cs="Times New Roman"/>
-          <w:sz w:val="24"/>
-          <w:szCs w:val="24"/>
-        </w:rPr>
-      </w:pPr>
-    </w:p>
-    <w:p>
-      <w:pPr>
-        <w:jc w:val="center"/>
-        <w:rPr>
-          <w:rFonts w:ascii="Times New Roman" w:hAnsi="Times New Roman" w:cs="Times New Roman"/>
-          <w:sz w:val="24"/>
-          <w:szCs w:val="24"/>
-        </w:rPr>
-      </w:pPr>
-    </w:p>
-    <w:p>
-      <w:pPr>
-        <w:jc w:val="center"/>
         <w:rPr>
           <w:rFonts w:ascii="Times New Roman" w:hAnsi="Times New Roman" w:cs="Times New Roman"/>
           <w:sz w:val="24"/>
@@ -965,13 +963,221 @@
           <w:szCs w:val="24"/>
         </w:rPr>
       </w:pPr>
+    </w:p>
+    <w:p>
+      <w:pPr>
+        <w:spacing w:line="480" w:lineRule="auto"/>
+        <w:jc w:val="center"/>
+        <w:rPr>
+          <w:rFonts w:ascii="Times New Roman" w:hAnsi="Times New Roman" w:cs="Times New Roman"/>
+          <w:sz w:val="24"/>
+          <w:szCs w:val="24"/>
+        </w:rPr>
+      </w:pPr>
+    </w:p>
+    <w:p>
+      <w:pPr>
+        <w:spacing w:line="480" w:lineRule="auto"/>
+        <w:jc w:val="center"/>
+        <w:rPr>
+          <w:rFonts w:ascii="Times New Roman" w:hAnsi="Times New Roman" w:cs="Times New Roman"/>
+          <w:sz w:val="24"/>
+          <w:szCs w:val="24"/>
+        </w:rPr>
+      </w:pPr>
+    </w:p>
+    <w:p>
+      <w:pPr>
+        <w:spacing w:line="480" w:lineRule="auto"/>
+        <w:jc w:val="center"/>
+        <w:rPr>
+          <w:rFonts w:ascii="Times New Roman" w:hAnsi="Times New Roman" w:cs="Times New Roman"/>
+          <w:sz w:val="24"/>
+          <w:szCs w:val="24"/>
+        </w:rPr>
+      </w:pPr>
+    </w:p>
+    <w:p>
+      <w:pPr>
+        <w:spacing w:line="480" w:lineRule="auto"/>
+        <w:jc w:val="center"/>
+        <w:rPr>
+          <w:rFonts w:ascii="Times New Roman" w:hAnsi="Times New Roman" w:cs="Times New Roman"/>
+          <w:sz w:val="24"/>
+          <w:szCs w:val="24"/>
+        </w:rPr>
+      </w:pPr>
+    </w:p>
+    <w:p>
+      <w:pPr>
+        <w:spacing w:line="480" w:lineRule="auto"/>
+        <w:jc w:val="center"/>
+        <w:rPr>
+          <w:rFonts w:ascii="Times New Roman" w:hAnsi="Times New Roman" w:cs="Times New Roman"/>
+          <w:sz w:val="24"/>
+          <w:szCs w:val="24"/>
+        </w:rPr>
+      </w:pPr>
+    </w:p>
+    <w:p>
+      <w:pPr>
+        <w:spacing w:line="480" w:lineRule="auto"/>
+        <w:jc w:val="center"/>
+        <w:rPr>
+          <w:rFonts w:ascii="Times New Roman" w:hAnsi="Times New Roman" w:cs="Times New Roman"/>
+          <w:sz w:val="24"/>
+          <w:szCs w:val="24"/>
+        </w:rPr>
+      </w:pPr>
+    </w:p>
+    <w:p>
+      <w:pPr>
+        <w:spacing w:line="480" w:lineRule="auto"/>
+        <w:jc w:val="center"/>
+        <w:rPr>
+          <w:rFonts w:ascii="Times New Roman" w:hAnsi="Times New Roman" w:cs="Times New Roman"/>
+          <w:sz w:val="24"/>
+          <w:szCs w:val="24"/>
+        </w:rPr>
+      </w:pPr>
+    </w:p>
+    <w:p>
+      <w:pPr>
+        <w:spacing w:line="480" w:lineRule="auto"/>
+        <w:jc w:val="center"/>
+        <w:rPr>
+          <w:rFonts w:ascii="Times New Roman" w:hAnsi="Times New Roman" w:cs="Times New Roman"/>
+          <w:sz w:val="24"/>
+          <w:szCs w:val="24"/>
+        </w:rPr>
+      </w:pPr>
+    </w:p>
+    <w:p>
+      <w:pPr>
+        <w:spacing w:line="480" w:lineRule="auto"/>
+        <w:jc w:val="center"/>
+        <w:rPr>
+          <w:rFonts w:ascii="Times New Roman" w:hAnsi="Times New Roman" w:cs="Times New Roman"/>
+          <w:sz w:val="24"/>
+          <w:szCs w:val="24"/>
+        </w:rPr>
+      </w:pPr>
+    </w:p>
+    <w:p>
+      <w:pPr>
+        <w:spacing w:line="480" w:lineRule="auto"/>
+        <w:jc w:val="center"/>
+        <w:rPr>
+          <w:rFonts w:ascii="Times New Roman" w:hAnsi="Times New Roman" w:cs="Times New Roman"/>
+          <w:sz w:val="24"/>
+          <w:szCs w:val="24"/>
+        </w:rPr>
+      </w:pPr>
+    </w:p>
+    <w:p>
+      <w:pPr>
+        <w:spacing w:line="480" w:lineRule="auto"/>
+        <w:jc w:val="center"/>
+        <w:rPr>
+          <w:rFonts w:ascii="Times New Roman" w:hAnsi="Times New Roman" w:cs="Times New Roman"/>
+          <w:sz w:val="24"/>
+          <w:szCs w:val="24"/>
+        </w:rPr>
+      </w:pPr>
+    </w:p>
+    <w:p>
+      <w:pPr>
+        <w:spacing w:line="480" w:lineRule="auto"/>
+        <w:jc w:val="center"/>
+        <w:rPr>
+          <w:rFonts w:ascii="Times New Roman" w:hAnsi="Times New Roman" w:cs="Times New Roman"/>
+          <w:sz w:val="24"/>
+          <w:szCs w:val="24"/>
+        </w:rPr>
+      </w:pPr>
+    </w:p>
+    <w:p>
+      <w:pPr>
+        <w:spacing w:line="480" w:lineRule="auto"/>
+        <w:jc w:val="center"/>
+        <w:rPr>
+          <w:rFonts w:ascii="Times New Roman" w:hAnsi="Times New Roman" w:cs="Times New Roman"/>
+          <w:sz w:val="24"/>
+          <w:szCs w:val="24"/>
+        </w:rPr>
+      </w:pPr>
+    </w:p>
+    <w:p>
+      <w:pPr>
+        <w:pStyle w:val="ListParagraph"/>
+        <w:numPr>
+          <w:ilvl w:val="0"/>
+          <w:numId w:val="3"/>
+        </w:numPr>
+        <w:spacing w:line="480" w:lineRule="auto"/>
+        <w:rPr>
+          <w:rFonts w:ascii="Times New Roman" w:hAnsi="Times New Roman" w:cs="Times New Roman"/>
+          <w:b/>
+          <w:bCs/>
+          <w:sz w:val="24"/>
+          <w:szCs w:val="24"/>
+        </w:rPr>
+      </w:pPr>
       <w:r>
         <w:rPr>
           <w:rFonts w:ascii="Times New Roman" w:hAnsi="Times New Roman" w:cs="Times New Roman"/>
+          <w:b/>
+          <w:bCs/>
           <w:sz w:val="24"/>
           <w:szCs w:val="24"/>
         </w:rPr>
         <w:lastRenderedPageBreak/>
+        <w:t>Topic</w:t>
+      </w:r>
+    </w:p>
+    <w:p>
+      <w:pPr>
+        <w:spacing w:line="480" w:lineRule="auto"/>
+        <w:ind w:left="360" w:firstLine="360"/>
+        <w:rPr>
+          <w:rFonts w:ascii="Times New Roman" w:hAnsi="Times New Roman" w:cs="Times New Roman"/>
+          <w:sz w:val="24"/>
+          <w:szCs w:val="24"/>
+        </w:rPr>
+      </w:pPr>
+      <w:r>
+        <w:rPr>
+          <w:rFonts w:ascii="Times New Roman" w:hAnsi="Times New Roman" w:cs="Times New Roman"/>
+          <w:sz w:val="24"/>
+          <w:szCs w:val="24"/>
+        </w:rPr>
+        <w:t>The Health Monitoring Project is designed for a user to download the application and maintain health records on their personal platform. The graphical user interface (GUI) allows a user to create a profile, login and logout. Upon successful creation and logins, the user will be brought to a functional GUI where their personal health statistics are presented. The user can maintain and update statistics and goals to monitor their health.</w:t>
+      </w:r>
+    </w:p>
+    <w:p>
+      <w:pPr>
+        <w:pStyle w:val="ListParagraph"/>
+        <w:numPr>
+          <w:ilvl w:val="0"/>
+          <w:numId w:val="3"/>
+        </w:numPr>
+        <w:spacing w:line="480" w:lineRule="auto"/>
+        <w:rPr>
+          <w:rFonts w:ascii="Times New Roman" w:hAnsi="Times New Roman" w:cs="Times New Roman"/>
+          <w:b/>
+          <w:bCs/>
+          <w:sz w:val="24"/>
+          <w:szCs w:val="24"/>
+        </w:rPr>
+      </w:pPr>
+      <w:r>
+        <w:rPr>
+          <w:rFonts w:ascii="Times New Roman" w:hAnsi="Times New Roman" w:cs="Times New Roman"/>
+          <w:b/>
+          <w:bCs/>
+          <w:sz w:val="24"/>
+          <w:szCs w:val="24"/>
+        </w:rPr>
         <w:t>Project Requirements</w:t>
       </w:r>
     </w:p>
@@ -2002,6 +2208,7 @@
                 <w:sz w:val="24"/>
                 <w:szCs w:val="24"/>
               </w:rPr>
+              <w:lastRenderedPageBreak/>
               <w:t>Activity Level: ( S | L | M | VA | EA )</w:t>
             </w:r>
           </w:p>
@@ -2044,6 +2251,7 @@
                 <w:sz w:val="24"/>
                 <w:szCs w:val="24"/>
               </w:rPr>
+              <w:lastRenderedPageBreak/>
               <w:t>17</w:t>
             </w:r>
           </w:p>
@@ -2487,9 +2695,9 @@
 <file path=word/numbering.xml><?xml version="1.0" encoding="utf-8"?>
 <w:numbering xmlns:wpc="http://schemas.microsoft.com/office/word/2010/wordprocessingCanvas" xmlns:cx="http://schemas.microsoft.com/office/drawing/2014/chartex" xmlns:cx1="http://schemas.microsoft.com/office/drawing/2015/9/8/chartex" xmlns:cx2="http://schemas.microsoft.com/office/drawing/2015/10/21/chartex" xmlns:cx3="http://schemas.microsoft.com/office/drawing/2016/5/9/chartex" xmlns:cx4="http://schemas.microsoft.com/office/drawing/2016/5/10/chartex" xmlns:cx5="http://schemas.microsoft.com/office/drawing/2016/5/11/chartex" xmlns:cx6="http://schemas.microsoft.com/office/drawing/2016/5/12/chartex" xmlns:cx7="http://schemas.microsoft.com/office/drawing/2016/5/13/chartex" xmlns:cx8="http://schemas.microsoft.com/office/drawing/2016/5/14/chartex" xmlns:mc="http://schemas.openxmlformats.org/markup-compatibility/2006" xmlns:aink="http://schemas.microsoft.com/office/drawing/2016/ink" xmlns:am3d="http://schemas.microsoft.com/office/drawing/2017/model3d" xmlns:o="urn:schemas-microsoft-com:office:office" xmlns:r="http://schemas.openxmlformats.org/officeDocument/2006/relationships" xmlns:m="http://schemas.openxmlformats.org/officeDocument/2006/math" xmlns:v="urn:schemas-microsoft-com:vml" xmlns:wp14="http://schemas.microsoft.com/office/word/2010/wordprocessingDrawing" xmlns:wp="http://schemas.openxmlformats.org/drawingml/2006/wordprocessingDrawing" xmlns:w10="urn:schemas-microsoft-com:office:word" xmlns:w="http://schemas.openxmlformats.org/wordprocessingml/2006/main" xmlns:w14="http://schemas.microsoft.com/office/word/2010/wordml" xmlns:w15="http://schemas.microsoft.com/office/word/2012/wordml" xmlns:w16cid="http://schemas.microsoft.com/office/word/2016/wordml/cid" xmlns:w16se="http://schemas.microsoft.com/office/word/2015/wordml/symex" xmlns:wpg="http://schemas.microsoft.com/office/word/2010/wordprocessingGroup" xmlns:wpi="http://schemas.microsoft.com/office/word/2010/wordprocessingInk" xmlns:wne="http://schemas.microsoft.com/office/word/2006/wordml" xmlns:wps="http://schemas.microsoft.com/office/word/2010/wordprocessingShape" mc:Ignorable="w14 w15 w16se w16cid wp14">
   <w:abstractNum w:abstractNumId="0" w15:restartNumberingAfterBreak="0">
-    <w:nsid w:val="3EA045E8"/>
+    <w:nsid w:val="03EE6229"/>
     <w:multiLevelType w:val="hybridMultilevel"/>
-    <w:tmpl w:val="803056F8"/>
+    <w:tmpl w:val="FC0885B6"/>
     <w:lvl w:ilvl="0" w:tplc="0409000F">
       <w:start w:val="1"/>
       <w:numFmt w:val="decimal"/>
@@ -2575,7 +2783,191 @@
       </w:pPr>
     </w:lvl>
   </w:abstractNum>
+  <w:abstractNum w:abstractNumId="1" w15:restartNumberingAfterBreak="0">
+    <w:nsid w:val="3EA045E8"/>
+    <w:multiLevelType w:val="hybridMultilevel"/>
+    <w:tmpl w:val="803056F8"/>
+    <w:lvl w:ilvl="0" w:tplc="0409000F">
+      <w:start w:val="1"/>
+      <w:numFmt w:val="decimal"/>
+      <w:lvlText w:val="%1."/>
+      <w:lvlJc w:val="left"/>
+      <w:pPr>
+        <w:ind w:left="720" w:hanging="360"/>
+      </w:pPr>
+      <w:rPr>
+        <w:rFonts w:hint="default"/>
+      </w:rPr>
+    </w:lvl>
+    <w:lvl w:ilvl="1" w:tplc="04090019" w:tentative="1">
+      <w:start w:val="1"/>
+      <w:numFmt w:val="lowerLetter"/>
+      <w:lvlText w:val="%2."/>
+      <w:lvlJc w:val="left"/>
+      <w:pPr>
+        <w:ind w:left="1440" w:hanging="360"/>
+      </w:pPr>
+    </w:lvl>
+    <w:lvl w:ilvl="2" w:tplc="0409001B" w:tentative="1">
+      <w:start w:val="1"/>
+      <w:numFmt w:val="lowerRoman"/>
+      <w:lvlText w:val="%3."/>
+      <w:lvlJc w:val="right"/>
+      <w:pPr>
+        <w:ind w:left="2160" w:hanging="180"/>
+      </w:pPr>
+    </w:lvl>
+    <w:lvl w:ilvl="3" w:tplc="0409000F" w:tentative="1">
+      <w:start w:val="1"/>
+      <w:numFmt w:val="decimal"/>
+      <w:lvlText w:val="%4."/>
+      <w:lvlJc w:val="left"/>
+      <w:pPr>
+        <w:ind w:left="2880" w:hanging="360"/>
+      </w:pPr>
+    </w:lvl>
+    <w:lvl w:ilvl="4" w:tplc="04090019" w:tentative="1">
+      <w:start w:val="1"/>
+      <w:numFmt w:val="lowerLetter"/>
+      <w:lvlText w:val="%5."/>
+      <w:lvlJc w:val="left"/>
+      <w:pPr>
+        <w:ind w:left="3600" w:hanging="360"/>
+      </w:pPr>
+    </w:lvl>
+    <w:lvl w:ilvl="5" w:tplc="0409001B" w:tentative="1">
+      <w:start w:val="1"/>
+      <w:numFmt w:val="lowerRoman"/>
+      <w:lvlText w:val="%6."/>
+      <w:lvlJc w:val="right"/>
+      <w:pPr>
+        <w:ind w:left="4320" w:hanging="180"/>
+      </w:pPr>
+    </w:lvl>
+    <w:lvl w:ilvl="6" w:tplc="0409000F" w:tentative="1">
+      <w:start w:val="1"/>
+      <w:numFmt w:val="decimal"/>
+      <w:lvlText w:val="%7."/>
+      <w:lvlJc w:val="left"/>
+      <w:pPr>
+        <w:ind w:left="5040" w:hanging="360"/>
+      </w:pPr>
+    </w:lvl>
+    <w:lvl w:ilvl="7" w:tplc="04090019" w:tentative="1">
+      <w:start w:val="1"/>
+      <w:numFmt w:val="lowerLetter"/>
+      <w:lvlText w:val="%8."/>
+      <w:lvlJc w:val="left"/>
+      <w:pPr>
+        <w:ind w:left="5760" w:hanging="360"/>
+      </w:pPr>
+    </w:lvl>
+    <w:lvl w:ilvl="8" w:tplc="0409001B" w:tentative="1">
+      <w:start w:val="1"/>
+      <w:numFmt w:val="lowerRoman"/>
+      <w:lvlText w:val="%9."/>
+      <w:lvlJc w:val="right"/>
+      <w:pPr>
+        <w:ind w:left="6480" w:hanging="180"/>
+      </w:pPr>
+    </w:lvl>
+  </w:abstractNum>
+  <w:abstractNum w:abstractNumId="2" w15:restartNumberingAfterBreak="0">
+    <w:nsid w:val="5A1943E9"/>
+    <w:multiLevelType w:val="hybridMultilevel"/>
+    <w:tmpl w:val="7F94EF24"/>
+    <w:lvl w:ilvl="0" w:tplc="8182C9B4">
+      <w:start w:val="1"/>
+      <w:numFmt w:val="decimal"/>
+      <w:lvlText w:val="%1."/>
+      <w:lvlJc w:val="left"/>
+      <w:pPr>
+        <w:ind w:left="1080" w:hanging="360"/>
+      </w:pPr>
+      <w:rPr>
+        <w:rFonts w:hint="default"/>
+      </w:rPr>
+    </w:lvl>
+    <w:lvl w:ilvl="1" w:tplc="04090019" w:tentative="1">
+      <w:start w:val="1"/>
+      <w:numFmt w:val="lowerLetter"/>
+      <w:lvlText w:val="%2."/>
+      <w:lvlJc w:val="left"/>
+      <w:pPr>
+        <w:ind w:left="1800" w:hanging="360"/>
+      </w:pPr>
+    </w:lvl>
+    <w:lvl w:ilvl="2" w:tplc="0409001B" w:tentative="1">
+      <w:start w:val="1"/>
+      <w:numFmt w:val="lowerRoman"/>
+      <w:lvlText w:val="%3."/>
+      <w:lvlJc w:val="right"/>
+      <w:pPr>
+        <w:ind w:left="2520" w:hanging="180"/>
+      </w:pPr>
+    </w:lvl>
+    <w:lvl w:ilvl="3" w:tplc="0409000F" w:tentative="1">
+      <w:start w:val="1"/>
+      <w:numFmt w:val="decimal"/>
+      <w:lvlText w:val="%4."/>
+      <w:lvlJc w:val="left"/>
+      <w:pPr>
+        <w:ind w:left="3240" w:hanging="360"/>
+      </w:pPr>
+    </w:lvl>
+    <w:lvl w:ilvl="4" w:tplc="04090019" w:tentative="1">
+      <w:start w:val="1"/>
+      <w:numFmt w:val="lowerLetter"/>
+      <w:lvlText w:val="%5."/>
+      <w:lvlJc w:val="left"/>
+      <w:pPr>
+        <w:ind w:left="3960" w:hanging="360"/>
+      </w:pPr>
+    </w:lvl>
+    <w:lvl w:ilvl="5" w:tplc="0409001B" w:tentative="1">
+      <w:start w:val="1"/>
+      <w:numFmt w:val="lowerRoman"/>
+      <w:lvlText w:val="%6."/>
+      <w:lvlJc w:val="right"/>
+      <w:pPr>
+        <w:ind w:left="4680" w:hanging="180"/>
+      </w:pPr>
+    </w:lvl>
+    <w:lvl w:ilvl="6" w:tplc="0409000F" w:tentative="1">
+      <w:start w:val="1"/>
+      <w:numFmt w:val="decimal"/>
+      <w:lvlText w:val="%7."/>
+      <w:lvlJc w:val="left"/>
+      <w:pPr>
+        <w:ind w:left="5400" w:hanging="360"/>
+      </w:pPr>
+    </w:lvl>
+    <w:lvl w:ilvl="7" w:tplc="04090019" w:tentative="1">
+      <w:start w:val="1"/>
+      <w:numFmt w:val="lowerLetter"/>
+      <w:lvlText w:val="%8."/>
+      <w:lvlJc w:val="left"/>
+      <w:pPr>
+        <w:ind w:left="6120" w:hanging="360"/>
+      </w:pPr>
+    </w:lvl>
+    <w:lvl w:ilvl="8" w:tplc="0409001B" w:tentative="1">
+      <w:start w:val="1"/>
+      <w:numFmt w:val="lowerRoman"/>
+      <w:lvlText w:val="%9."/>
+      <w:lvlJc w:val="right"/>
+      <w:pPr>
+        <w:ind w:left="6840" w:hanging="180"/>
+      </w:pPr>
+    </w:lvl>
+  </w:abstractNum>
   <w:num w:numId="1">
+    <w:abstractNumId w:val="1"/>
+  </w:num>
+  <w:num w:numId="2">
+    <w:abstractNumId w:val="2"/>
+  </w:num>
+  <w:num w:numId="3">
     <w:abstractNumId w:val="0"/>
   </w:num>
 </w:numbering>
@@ -2983,7 +3375,6 @@
   <w:style w:type="character" w:default="1" w:styleId="DefaultParagraphFont">
     <w:name w:val="Default Paragraph Font"/>
     <w:uiPriority w:val="1"/>
-    <w:semiHidden/>
     <w:unhideWhenUsed/>
   </w:style>
   <w:style w:type="table" w:default="1" w:styleId="TableNormal">
@@ -3535,7 +3926,7 @@
 </file>
 
 <file path=customXml/itemProps1.xml><?xml version="1.0" encoding="utf-8"?>
-<ds:datastoreItem xmlns:ds="http://schemas.openxmlformats.org/officeDocument/2006/customXml" ds:itemID="{4690DDE0-B8CA-4D0E-A913-901FA8933CC7}">
+<ds:datastoreItem xmlns:ds="http://schemas.openxmlformats.org/officeDocument/2006/customXml" ds:itemID="{5B7D62E5-9975-433F-B47E-6E59D39004A7}">
   <ds:schemaRefs>
     <ds:schemaRef ds:uri="http://schemas.openxmlformats.org/officeDocument/2006/bibliography"/>
   </ds:schemaRefs>

</xml_diff>